<commit_message>
modifiche finali cockburn 1-3
</commit_message>
<xml_diff>
--- a/Tabelle Cockburn/Cockburn Crea Aste.docx
+++ b/Tabelle Cockburn/Cockburn Crea Aste.docx
@@ -14,9 +14,9 @@
       </w:tblPr>
       <w:tblGrid>
         <w:gridCol w:w="1633"/>
-        <w:gridCol w:w="950"/>
-        <w:gridCol w:w="3515"/>
-        <w:gridCol w:w="3827"/>
+        <w:gridCol w:w="1041"/>
+        <w:gridCol w:w="3473"/>
+        <w:gridCol w:w="3778"/>
       </w:tblGrid>
       <w:tr>
         <w:trPr>
@@ -4051,7 +4051,21 @@
                 <w:sz w:val="24"/>
                 <w:szCs w:val="24"/>
               </w:rPr>
-              <w:t xml:space="preserve"> “I dati inseriti nei campi non sono validi o sono stati inseriti in modo erroneo”</w:t>
+              <w:t xml:space="preserve"> “I dati inseriti nei campi non sono validi o sono stati inseriti in modo </w:t>
+            </w:r>
+            <w:r>
+              <w:rPr>
+                <w:sz w:val="24"/>
+                <w:szCs w:val="24"/>
+              </w:rPr>
+              <w:t>errato</w:t>
+            </w:r>
+            <w:r>
+              <w:rPr>
+                <w:sz w:val="24"/>
+                <w:szCs w:val="24"/>
+              </w:rPr>
+              <w:t>”</w:t>
             </w:r>
           </w:p>
         </w:tc>
@@ -5920,7 +5934,16 @@
                 <w:sz w:val="24"/>
                 <w:szCs w:val="24"/>
               </w:rPr>
-              <w:t xml:space="preserve">A </w:t>
+              <w:t>A</w:t>
+            </w:r>
+            <w:r>
+              <w:rPr>
+                <w:i/>
+                <w:iCs/>
+                <w:sz w:val="24"/>
+                <w:szCs w:val="24"/>
+              </w:rPr>
+              <w:t>lfa</w:t>
             </w:r>
           </w:p>
         </w:tc>
@@ -6046,6 +6069,15 @@
               </w:rPr>
               <w:t>4.A</w:t>
             </w:r>
+            <w:r>
+              <w:rPr>
+                <w:i/>
+                <w:iCs/>
+                <w:sz w:val="24"/>
+                <w:szCs w:val="24"/>
+              </w:rPr>
+              <w:t>lfa</w:t>
+            </w:r>
           </w:p>
         </w:tc>
         <w:tc>
@@ -6186,6 +6218,15 @@
               </w:rPr>
               <w:t>5.A</w:t>
             </w:r>
+            <w:r>
+              <w:rPr>
+                <w:i/>
+                <w:iCs/>
+                <w:sz w:val="24"/>
+                <w:szCs w:val="24"/>
+              </w:rPr>
+              <w:t>lfa</w:t>
+            </w:r>
           </w:p>
         </w:tc>
         <w:tc>
@@ -6310,6 +6351,15 @@
               </w:rPr>
               <w:t>6.A</w:t>
             </w:r>
+            <w:r>
+              <w:rPr>
+                <w:i/>
+                <w:iCs/>
+                <w:sz w:val="24"/>
+                <w:szCs w:val="24"/>
+              </w:rPr>
+              <w:t>lfa</w:t>
+            </w:r>
           </w:p>
         </w:tc>
         <w:tc>
@@ -6435,6 +6485,15 @@
               </w:rPr>
               <w:t>B</w:t>
             </w:r>
+            <w:r>
+              <w:rPr>
+                <w:i/>
+                <w:iCs/>
+                <w:sz w:val="24"/>
+                <w:szCs w:val="24"/>
+              </w:rPr>
+              <w:t>eta</w:t>
+            </w:r>
           </w:p>
         </w:tc>
         <w:tc>
@@ -6560,6 +6619,15 @@
               </w:rPr>
               <w:t>7.B</w:t>
             </w:r>
+            <w:r>
+              <w:rPr>
+                <w:i/>
+                <w:iCs/>
+                <w:sz w:val="24"/>
+                <w:szCs w:val="24"/>
+              </w:rPr>
+              <w:t>eta</w:t>
+            </w:r>
           </w:p>
         </w:tc>
         <w:tc>
@@ -6685,6 +6753,15 @@
               </w:rPr>
               <w:t>8.B</w:t>
             </w:r>
+            <w:r>
+              <w:rPr>
+                <w:i/>
+                <w:iCs/>
+                <w:sz w:val="24"/>
+                <w:szCs w:val="24"/>
+              </w:rPr>
+              <w:t>eta</w:t>
+            </w:r>
           </w:p>
         </w:tc>
         <w:tc>
@@ -6809,6 +6886,15 @@
               </w:rPr>
               <w:t>9.B</w:t>
             </w:r>
+            <w:r>
+              <w:rPr>
+                <w:i/>
+                <w:iCs/>
+                <w:sz w:val="24"/>
+                <w:szCs w:val="24"/>
+              </w:rPr>
+              <w:t>eta</w:t>
+            </w:r>
           </w:p>
         </w:tc>
         <w:tc>
@@ -6933,6 +7019,15 @@
                 <w:szCs w:val="24"/>
               </w:rPr>
               <w:t>10.B</w:t>
+            </w:r>
+            <w:r>
+              <w:rPr>
+                <w:i/>
+                <w:iCs/>
+                <w:sz w:val="24"/>
+                <w:szCs w:val="24"/>
+              </w:rPr>
+              <w:t>eta</w:t>
             </w:r>
           </w:p>
         </w:tc>
@@ -7004,6 +7099,7 @@
         <w:rPr>
           <w:sz w:val="24"/>
           <w:szCs w:val="24"/>
+          <w:u w:val="single"/>
         </w:rPr>
       </w:pPr>
     </w:p>

</xml_diff>

<commit_message>
Statechart #1 bozza completa
</commit_message>
<xml_diff>
--- a/Tabelle Cockburn/Cockburn Crea Aste.docx
+++ b/Tabelle Cockburn/Cockburn Crea Aste.docx
@@ -170,23 +170,7 @@
                 <w:sz w:val="24"/>
                 <w:szCs w:val="24"/>
               </w:rPr>
-              <w:t xml:space="preserve">Goal in </w:t>
-            </w:r>
-            <w:proofErr w:type="spellStart"/>
-            <w:r>
-              <w:rPr>
-                <w:sz w:val="24"/>
-                <w:szCs w:val="24"/>
-              </w:rPr>
-              <w:t>Context</w:t>
-            </w:r>
-            <w:proofErr w:type="spellEnd"/>
-            <w:r>
-              <w:rPr>
-                <w:sz w:val="24"/>
-                <w:szCs w:val="24"/>
-              </w:rPr>
-              <w:t xml:space="preserve"> </w:t>
+              <w:t xml:space="preserve">Goal in Context </w:t>
             </w:r>
           </w:p>
         </w:tc>
@@ -305,21 +289,12 @@
                 <w:szCs w:val="24"/>
               </w:rPr>
             </w:pPr>
-            <w:proofErr w:type="spellStart"/>
-            <w:r>
-              <w:rPr>
-                <w:sz w:val="24"/>
-                <w:szCs w:val="24"/>
-              </w:rPr>
-              <w:t>Preconditions</w:t>
-            </w:r>
-            <w:proofErr w:type="spellEnd"/>
-            <w:r>
-              <w:rPr>
-                <w:sz w:val="24"/>
-                <w:szCs w:val="24"/>
-              </w:rPr>
-              <w:t xml:space="preserve"> </w:t>
+            <w:r>
+              <w:rPr>
+                <w:sz w:val="24"/>
+                <w:szCs w:val="24"/>
+              </w:rPr>
+              <w:t xml:space="preserve">Preconditions </w:t>
             </w:r>
           </w:p>
         </w:tc>
@@ -417,23 +392,7 @@
                 <w:sz w:val="24"/>
                 <w:szCs w:val="24"/>
               </w:rPr>
-              <w:t xml:space="preserve">Success End </w:t>
-            </w:r>
-            <w:proofErr w:type="spellStart"/>
-            <w:r>
-              <w:rPr>
-                <w:sz w:val="24"/>
-                <w:szCs w:val="24"/>
-              </w:rPr>
-              <w:t>Condition</w:t>
-            </w:r>
-            <w:proofErr w:type="spellEnd"/>
-            <w:r>
-              <w:rPr>
-                <w:sz w:val="24"/>
-                <w:szCs w:val="24"/>
-              </w:rPr>
-              <w:t xml:space="preserve"> </w:t>
+              <w:t xml:space="preserve">Success End Condition </w:t>
             </w:r>
           </w:p>
         </w:tc>
@@ -2222,23 +2181,7 @@
                 <w:sz w:val="24"/>
                 <w:szCs w:val="24"/>
               </w:rPr>
-              <w:t xml:space="preserve">Mostra </w:t>
-            </w:r>
-            <w:proofErr w:type="spellStart"/>
-            <w:r>
-              <w:rPr>
-                <w:sz w:val="24"/>
-                <w:szCs w:val="24"/>
-              </w:rPr>
-              <w:t>Dialog</w:t>
-            </w:r>
-            <w:proofErr w:type="spellEnd"/>
-            <w:r>
-              <w:rPr>
-                <w:sz w:val="24"/>
-                <w:szCs w:val="24"/>
-              </w:rPr>
-              <w:t xml:space="preserve"> “Asta salvata con successo”</w:t>
+              <w:t>Mostra Dialog “Asta salvata con successo”</w:t>
             </w:r>
           </w:p>
         </w:tc>
@@ -2674,23 +2617,7 @@
                 <w:sz w:val="24"/>
                 <w:szCs w:val="24"/>
               </w:rPr>
-              <w:t xml:space="preserve">a </w:t>
-            </w:r>
-            <w:proofErr w:type="spellStart"/>
-            <w:r>
-              <w:rPr>
-                <w:sz w:val="24"/>
-                <w:szCs w:val="24"/>
-              </w:rPr>
-              <w:t>Dialog</w:t>
-            </w:r>
-            <w:proofErr w:type="spellEnd"/>
-            <w:r>
-              <w:rPr>
-                <w:sz w:val="24"/>
-                <w:szCs w:val="24"/>
-              </w:rPr>
-              <w:t xml:space="preserve"> “Campi Obbligatori non riempiti”</w:t>
+              <w:t>a Dialog “Campi Obbligatori non riempiti”</w:t>
             </w:r>
           </w:p>
         </w:tc>
@@ -3358,23 +3285,7 @@
                 <w:sz w:val="24"/>
                 <w:szCs w:val="24"/>
               </w:rPr>
-              <w:t xml:space="preserve">Mostra </w:t>
-            </w:r>
-            <w:proofErr w:type="spellStart"/>
-            <w:r>
-              <w:rPr>
-                <w:sz w:val="24"/>
-                <w:szCs w:val="24"/>
-              </w:rPr>
-              <w:t>Dialog</w:t>
-            </w:r>
-            <w:proofErr w:type="spellEnd"/>
-            <w:r>
-              <w:rPr>
-                <w:sz w:val="24"/>
-                <w:szCs w:val="24"/>
-              </w:rPr>
-              <w:t xml:space="preserve"> “Immagine inserita eccede il limite consentito”</w:t>
+              <w:t>Mostra Dialog “Immagine inserita eccede il limite consentito”</w:t>
             </w:r>
           </w:p>
         </w:tc>
@@ -4035,23 +3946,7 @@
                 <w:sz w:val="24"/>
                 <w:szCs w:val="24"/>
               </w:rPr>
-              <w:t xml:space="preserve">Mostra </w:t>
-            </w:r>
-            <w:proofErr w:type="spellStart"/>
-            <w:r>
-              <w:rPr>
-                <w:sz w:val="24"/>
-                <w:szCs w:val="24"/>
-              </w:rPr>
-              <w:t>Dialog</w:t>
-            </w:r>
-            <w:proofErr w:type="spellEnd"/>
-            <w:r>
-              <w:rPr>
-                <w:sz w:val="24"/>
-                <w:szCs w:val="24"/>
-              </w:rPr>
-              <w:t xml:space="preserve"> “I dati inseriti nei campi non sono validi o sono stati inseriti in modo </w:t>
+              <w:t xml:space="preserve">Mostra Dialog “I dati inseriti nei campi non sono validi o sono stati inseriti in modo </w:t>
             </w:r>
             <w:r>
               <w:rPr>
@@ -4749,23 +4644,7 @@
                 <w:sz w:val="24"/>
                 <w:szCs w:val="24"/>
               </w:rPr>
-              <w:t xml:space="preserve">Mostra </w:t>
-            </w:r>
-            <w:proofErr w:type="spellStart"/>
-            <w:r>
-              <w:rPr>
-                <w:sz w:val="24"/>
-                <w:szCs w:val="24"/>
-              </w:rPr>
-              <w:t>Dialog</w:t>
-            </w:r>
-            <w:proofErr w:type="spellEnd"/>
-            <w:r>
-              <w:rPr>
-                <w:sz w:val="24"/>
-                <w:szCs w:val="24"/>
-              </w:rPr>
-              <w:t xml:space="preserve"> “Tipo dell’Immagine non riconosciuto”</w:t>
+              <w:t>Mostra Dialog “Tipo dell’Immagine non riconosciuto”</w:t>
             </w:r>
           </w:p>
         </w:tc>
@@ -6137,23 +6016,21 @@
                 <w:sz w:val="24"/>
                 <w:szCs w:val="24"/>
               </w:rPr>
-              <w:t>Campi “Base d’Asta”,” Incremento Minimo”</w:t>
-            </w:r>
-            <w:proofErr w:type="gramStart"/>
-            <w:r>
-              <w:rPr>
-                <w:sz w:val="24"/>
-                <w:szCs w:val="24"/>
-              </w:rPr>
-              <w:t>, ”Tempo</w:t>
-            </w:r>
-            <w:proofErr w:type="gramEnd"/>
-            <w:r>
-              <w:rPr>
-                <w:sz w:val="24"/>
-                <w:szCs w:val="24"/>
-              </w:rPr>
-              <w:t xml:space="preserve"> estensione Asta” diventano Invisibile e non Obbligatori</w:t>
+              <w:t>Campi “Base d’Asta”,” Incremento Minimo”, ”Tempo estensione Asta” diventano Invisibil</w:t>
+            </w:r>
+            <w:r>
+              <w:rPr>
+                <w:sz w:val="24"/>
+                <w:szCs w:val="24"/>
+              </w:rPr>
+              <w:t>i</w:t>
+            </w:r>
+            <w:r>
+              <w:rPr>
+                <w:sz w:val="24"/>
+                <w:szCs w:val="24"/>
+              </w:rPr>
+              <w:t xml:space="preserve"> e non Obbligatori</w:t>
             </w:r>
           </w:p>
         </w:tc>
@@ -7915,9 +7792,12 @@
 </file>
 
 <file path=customXml/item1.xml><?xml version="1.0" encoding="utf-8"?>
-<p:properties xmlns:p="http://schemas.microsoft.com/office/2006/metadata/properties" xmlns:xsi="http://www.w3.org/2001/XMLSchema-instance" xmlns:pc="http://schemas.microsoft.com/office/infopath/2007/PartnerControls">
-  <documentManagement/>
-</p:properties>
+<?mso-contentType ?>
+<FormTemplates xmlns="http://schemas.microsoft.com/sharepoint/v3/contenttype/forms">
+  <Display>DocumentLibraryForm</Display>
+  <Edit>DocumentLibraryForm</Edit>
+  <New>DocumentLibraryForm</New>
+</FormTemplates>
 </file>
 
 <file path=customXml/item2.xml><?xml version="1.0" encoding="utf-8"?>
@@ -8059,19 +7939,15 @@
 </file>
 
 <file path=customXml/item3.xml><?xml version="1.0" encoding="utf-8"?>
-<?mso-contentType ?>
-<FormTemplates xmlns="http://schemas.microsoft.com/sharepoint/v3/contenttype/forms">
-  <Display>DocumentLibraryForm</Display>
-  <Edit>DocumentLibraryForm</Edit>
-  <New>DocumentLibraryForm</New>
-</FormTemplates>
+<p:properties xmlns:p="http://schemas.microsoft.com/office/2006/metadata/properties" xmlns:xsi="http://www.w3.org/2001/XMLSchema-instance" xmlns:pc="http://schemas.microsoft.com/office/infopath/2007/PartnerControls">
+  <documentManagement/>
+</p:properties>
 </file>
 
 <file path=customXml/itemProps1.xml><?xml version="1.0" encoding="utf-8"?>
-<ds:datastoreItem xmlns:ds="http://schemas.openxmlformats.org/officeDocument/2006/customXml" ds:itemID="{0C992D93-FB00-410C-AF74-2C56E8D4878D}">
+<ds:datastoreItem xmlns:ds="http://schemas.openxmlformats.org/officeDocument/2006/customXml" ds:itemID="{8CE7D112-AA02-4429-97E1-4F7F25CD0221}">
   <ds:schemaRefs>
-    <ds:schemaRef ds:uri="http://schemas.microsoft.com/office/2006/metadata/properties"/>
-    <ds:schemaRef ds:uri="http://schemas.microsoft.com/office/infopath/2007/PartnerControls"/>
+    <ds:schemaRef ds:uri="http://schemas.microsoft.com/sharepoint/v3/contenttype/forms"/>
   </ds:schemaRefs>
 </ds:datastoreItem>
 </file>
@@ -8095,9 +7971,10 @@
 </file>
 
 <file path=customXml/itemProps3.xml><?xml version="1.0" encoding="utf-8"?>
-<ds:datastoreItem xmlns:ds="http://schemas.openxmlformats.org/officeDocument/2006/customXml" ds:itemID="{8CE7D112-AA02-4429-97E1-4F7F25CD0221}">
+<ds:datastoreItem xmlns:ds="http://schemas.openxmlformats.org/officeDocument/2006/customXml" ds:itemID="{0C992D93-FB00-410C-AF74-2C56E8D4878D}">
   <ds:schemaRefs>
-    <ds:schemaRef ds:uri="http://schemas.microsoft.com/sharepoint/v3/contenttype/forms"/>
+    <ds:schemaRef ds:uri="http://schemas.microsoft.com/office/2006/metadata/properties"/>
+    <ds:schemaRef ds:uri="http://schemas.microsoft.com/office/infopath/2007/PartnerControls"/>
   </ds:schemaRefs>
 </ds:datastoreItem>
 </file>
</xml_diff>